<commit_message>
dodanie informacji w dokumentacji - naprawa wyswietlania dodatkowych przyciskow i listy
</commit_message>
<xml_diff>
--- a/Dokumentacja PHP.docx
+++ b/Dokumentacja PHP.docx
@@ -289,11 +289,54 @@
         <w:ind w:left="0" w:right="0"/>
         <w:jc w:val="left"/>
         <w:rPr>
-          <w:b w:val="0"/>
-          <w:bCs w:val="0"/>
-          <w:rtl w:val="0"/>
-        </w:rPr>
-      </w:pPr>
+          <w:b w:val="1"/>
+          <w:bCs w:val="1"/>
+          <w:i w:val="1"/>
+          <w:iCs w:val="1"/>
+          <w:color w:val="C00000"/>
+          <w:rtl w:val="0"/>
+        </w:rPr>
+      </w:pPr>
+      <w:r>
+        <w:rPr>
+          <w:b w:val="1"/>
+          <w:bCs w:val="1"/>
+          <w:i w:val="1"/>
+          <w:iCs w:val="1"/>
+          <w:color w:val="C00000"/>
+        </w:rPr>
+        <w:t xml:space="preserve">Dodatkowym elementem jest ustawienie pliku konfiguracyjnego .env by móc resetować lub </w:t>
+      </w:r>
+      <w:r>
+        <w:rPr>
+          <w:b w:val="1"/>
+          <w:bCs w:val="1"/>
+          <w:i w:val="1"/>
+          <w:iCs w:val="1"/>
+          <w:color w:val="C00000"/>
+        </w:rPr>
+        <w:t xml:space="preserve">odzyskiwać </w:t>
+      </w:r>
+      <w:r>
+        <w:rPr>
+          <w:b w:val="1"/>
+          <w:bCs w:val="1"/>
+          <w:i w:val="1"/>
+          <w:iCs w:val="1"/>
+          <w:color w:val="C00000"/>
+        </w:rPr>
+        <w:t>hasło</w:t>
+      </w:r>
+      <w:r>
+        <w:rPr>
+          <w:b w:val="1"/>
+          <w:bCs w:val="1"/>
+          <w:i w:val="1"/>
+          <w:iCs w:val="1"/>
+          <w:color w:val="C00000"/>
+        </w:rPr>
+        <w:t>. W pliku .env podajemy dane testowego klienta pocztowego by móc otrzymać hasło</w:t>
+      </w:r>
     </w:p>
     <w:p xmlns:wp14="http://schemas.microsoft.com/office/word/2010/wordml" wp14:textId="22148571">
       <w:pPr>

</xml_diff>